<commit_message>
Easier player/agent changing with level manager
</commit_message>
<xml_diff>
--- a/Features.docx
+++ b/Features.docx
@@ -137,6 +137,79 @@
       </w:pPr>
       <w:r>
         <w:t>Regular levels</w:t>
+      </w:r>
+    </w:p>
+    <w:p/>
+    <w:p>
+      <w:r>
+        <w:t>Have Robots/ Agents</w:t>
+      </w:r>
+    </w:p>
+    <w:p>
+      <w:r>
+        <w:t>Level Specific Agents</w:t>
+      </w:r>
+    </w:p>
+    <w:p>
+      <w:r>
+        <w:t>General Purpose Agents</w:t>
+      </w:r>
+    </w:p>
+    <w:p>
+      <w:r>
+        <w:t>Can send agents on mission for resources</w:t>
+      </w:r>
+    </w:p>
+    <w:p>
+      <w:r>
+        <w:t>Look at agents info</w:t>
+      </w:r>
+    </w:p>
+    <w:p>
+      <w:r>
+        <w:tab/>
+        <w:t>What type</w:t>
+      </w:r>
+    </w:p>
+    <w:p>
+      <w:r>
+        <w:tab/>
+        <w:t>Neural Net</w:t>
+      </w:r>
+    </w:p>
+    <w:p>
+      <w:r>
+        <w:tab/>
+      </w:r>
+      <w:r>
+        <w:tab/>
+        <w:t>View their neural Net</w:t>
+      </w:r>
+    </w:p>
+    <w:p>
+      <w:r>
+        <w:tab/>
+        <w:t>Save their neural net</w:t>
+      </w:r>
+    </w:p>
+    <w:p>
+      <w:r>
+        <w:t>Train neural net</w:t>
+      </w:r>
+    </w:p>
+    <w:p>
+      <w:r>
+        <w:tab/>
+        <w:t>put in evolutionary algorithm</w:t>
+      </w:r>
+    </w:p>
+    <w:p>
+      <w:r>
+        <w:tab/>
+      </w:r>
+      <w:r>
+        <w:tab/>
+        <w:t>Change EA parameters</w:t>
       </w:r>
       <w:bookmarkStart w:id="0" w:name="_GoBack"/>
       <w:bookmarkEnd w:id="0"/>

</xml_diff>

<commit_message>
Separated NeuralNetAgent from NEAgent
</commit_message>
<xml_diff>
--- a/Features.docx
+++ b/Features.docx
@@ -82,37 +82,25 @@
         <w:rPr>
           <w:highlight w:val="yellow"/>
         </w:rPr>
-        <w:t>Saving AI</w:t>
-      </w:r>
-      <w:r>
+        <w:t>Saving AI &lt;IN PROGRESS&gt;</w:t>
+      </w:r>
+    </w:p>
+    <w:p>
+      <w:pPr>
+        <w:pStyle w:val="ListParagraph"/>
+        <w:numPr>
+          <w:ilvl w:val="0"/>
+          <w:numId w:val="1"/>
+        </w:numPr>
         <w:rPr>
           <w:highlight w:val="yellow"/>
         </w:rPr>
-        <w:t xml:space="preserve"> &lt;IN PROGRESS&gt;</w:t>
-      </w:r>
-    </w:p>
-    <w:p>
-      <w:pPr>
-        <w:pStyle w:val="ListParagraph"/>
-        <w:numPr>
-          <w:ilvl w:val="0"/>
-          <w:numId w:val="1"/>
-        </w:numPr>
+      </w:pPr>
+      <w:r>
         <w:rPr>
           <w:highlight w:val="yellow"/>
         </w:rPr>
-      </w:pPr>
-      <w:r>
-        <w:rPr>
-          <w:highlight w:val="yellow"/>
-        </w:rPr>
-        <w:t>Loading AI</w:t>
-      </w:r>
-      <w:r>
-        <w:rPr>
-          <w:highlight w:val="yellow"/>
-        </w:rPr>
-        <w:t xml:space="preserve"> &lt;IN PROGRESS&gt;</w:t>
+        <w:t>Loading AI &lt;IN PROGRESS&gt;</w:t>
       </w:r>
     </w:p>
     <w:p>
@@ -130,21 +118,7 @@
         <w:rPr>
           <w:highlight w:val="green"/>
         </w:rPr>
-        <w:t xml:space="preserve">Viewing without changing </w:t>
-      </w:r>
-      <w:proofErr w:type="spellStart"/>
-      <w:r>
-        <w:rPr>
-          <w:highlight w:val="green"/>
-        </w:rPr>
-        <w:t>evals</w:t>
-      </w:r>
-      <w:proofErr w:type="spellEnd"/>
-      <w:r>
-        <w:rPr>
-          <w:highlight w:val="green"/>
-        </w:rPr>
-        <w:t xml:space="preserve"> &lt;DONE&gt;</w:t>
+        <w:t>Viewing without changing evals &lt;DONE&gt;</w:t>
       </w:r>
     </w:p>
     <w:p>
@@ -169,6 +143,150 @@
       </w:pPr>
       <w:r>
         <w:t>Refactor old AI</w:t>
+      </w:r>
+    </w:p>
+    <w:p>
+      <w:pPr>
+        <w:pStyle w:val="ListParagraph"/>
+        <w:numPr>
+          <w:ilvl w:val="0"/>
+          <w:numId w:val="1"/>
+        </w:numPr>
+      </w:pPr>
+      <w:r>
+        <w:t>Level Select</w:t>
+      </w:r>
+    </w:p>
+    <w:p>
+      <w:pPr>
+        <w:pStyle w:val="ListParagraph"/>
+        <w:numPr>
+          <w:ilvl w:val="1"/>
+          <w:numId w:val="1"/>
+        </w:numPr>
+      </w:pPr>
+      <w:r>
+        <w:t>AI select</w:t>
+      </w:r>
+    </w:p>
+    <w:p>
+      <w:pPr>
+        <w:pStyle w:val="ListParagraph"/>
+        <w:numPr>
+          <w:ilvl w:val="0"/>
+          <w:numId w:val="1"/>
+        </w:numPr>
+      </w:pPr>
+      <w:r>
+        <w:t>Agents / Robots</w:t>
+      </w:r>
+    </w:p>
+    <w:p>
+      <w:pPr>
+        <w:pStyle w:val="ListParagraph"/>
+        <w:numPr>
+          <w:ilvl w:val="1"/>
+          <w:numId w:val="1"/>
+        </w:numPr>
+      </w:pPr>
+      <w:r>
+        <w:t>Train Agents</w:t>
+      </w:r>
+    </w:p>
+    <w:p>
+      <w:pPr>
+        <w:pStyle w:val="ListParagraph"/>
+        <w:numPr>
+          <w:ilvl w:val="2"/>
+          <w:numId w:val="1"/>
+        </w:numPr>
+      </w:pPr>
+      <w:r>
+        <w:t>Add Training Level</w:t>
+      </w:r>
+    </w:p>
+    <w:p>
+      <w:pPr>
+        <w:pStyle w:val="ListParagraph"/>
+        <w:numPr>
+          <w:ilvl w:val="3"/>
+          <w:numId w:val="1"/>
+        </w:numPr>
+      </w:pPr>
+      <w:r>
+        <w:t>Ghost of Elite</w:t>
+      </w:r>
+    </w:p>
+    <w:p>
+      <w:pPr>
+        <w:pStyle w:val="ListParagraph"/>
+        <w:numPr>
+          <w:ilvl w:val="2"/>
+          <w:numId w:val="1"/>
+        </w:numPr>
+      </w:pPr>
+      <w:r>
+        <w:t>Training Resources</w:t>
+      </w:r>
+    </w:p>
+    <w:p>
+      <w:pPr>
+        <w:pStyle w:val="ListParagraph"/>
+        <w:numPr>
+          <w:ilvl w:val="1"/>
+          <w:numId w:val="1"/>
+        </w:numPr>
+      </w:pPr>
+      <w:r>
+        <w:t>Send agents on Mission</w:t>
+      </w:r>
+    </w:p>
+    <w:p>
+      <w:pPr>
+        <w:pStyle w:val="ListParagraph"/>
+        <w:numPr>
+          <w:ilvl w:val="2"/>
+          <w:numId w:val="1"/>
+        </w:numPr>
+      </w:pPr>
+      <w:r>
+        <w:t>Background / Foreground?</w:t>
+      </w:r>
+    </w:p>
+    <w:p>
+      <w:pPr>
+        <w:pStyle w:val="ListParagraph"/>
+        <w:numPr>
+          <w:ilvl w:val="0"/>
+          <w:numId w:val="1"/>
+        </w:numPr>
+      </w:pPr>
+      <w:r>
+        <w:t>Singletons</w:t>
+      </w:r>
+    </w:p>
+    <w:p>
+      <w:pPr>
+        <w:pStyle w:val="ListParagraph"/>
+        <w:numPr>
+          <w:ilvl w:val="1"/>
+          <w:numId w:val="1"/>
+        </w:numPr>
+      </w:pPr>
+      <w:r>
+        <w:t>AI’s</w:t>
+      </w:r>
+    </w:p>
+    <w:p>
+      <w:pPr>
+        <w:pStyle w:val="ListParagraph"/>
+        <w:numPr>
+          <w:ilvl w:val="1"/>
+          <w:numId w:val="1"/>
+        </w:numPr>
+      </w:pPr>
+      <w:r>
+        <w:t>Game settings</w:t>
       </w:r>
       <w:bookmarkStart w:id="0" w:name="_GoBack"/>
       <w:bookmarkEnd w:id="0"/>
@@ -182,7 +300,31 @@
         </w:numPr>
       </w:pPr>
       <w:r>
-        <w:t>Level Select</w:t>
+        <w:t>Backdrop</w:t>
+      </w:r>
+    </w:p>
+    <w:p>
+      <w:pPr>
+        <w:pStyle w:val="ListParagraph"/>
+        <w:numPr>
+          <w:ilvl w:val="0"/>
+          <w:numId w:val="1"/>
+        </w:numPr>
+      </w:pPr>
+      <w:r>
+        <w:t>Level Creation</w:t>
+      </w:r>
+    </w:p>
+    <w:p>
+      <w:pPr>
+        <w:pStyle w:val="ListParagraph"/>
+        <w:numPr>
+          <w:ilvl w:val="0"/>
+          <w:numId w:val="1"/>
+        </w:numPr>
+      </w:pPr>
+      <w:r>
+        <w:t>Sprites</w:t>
       </w:r>
     </w:p>
     <w:p>
@@ -194,7 +336,43 @@
         </w:numPr>
       </w:pPr>
       <w:r>
-        <w:t>AI select</w:t>
+        <w:t>Robots</w:t>
+      </w:r>
+    </w:p>
+    <w:p>
+      <w:pPr>
+        <w:pStyle w:val="ListParagraph"/>
+        <w:numPr>
+          <w:ilvl w:val="1"/>
+          <w:numId w:val="1"/>
+        </w:numPr>
+      </w:pPr>
+      <w:r>
+        <w:t>Humans</w:t>
+      </w:r>
+    </w:p>
+    <w:p>
+      <w:pPr>
+        <w:pStyle w:val="ListParagraph"/>
+        <w:numPr>
+          <w:ilvl w:val="1"/>
+          <w:numId w:val="1"/>
+        </w:numPr>
+      </w:pPr>
+      <w:r>
+        <w:t>Animations</w:t>
+      </w:r>
+    </w:p>
+    <w:p>
+      <w:pPr>
+        <w:pStyle w:val="ListParagraph"/>
+        <w:numPr>
+          <w:ilvl w:val="1"/>
+          <w:numId w:val="1"/>
+        </w:numPr>
+      </w:pPr>
+      <w:r>
+        <w:t>Vector art??</w:t>
       </w:r>
     </w:p>
     <w:p>
@@ -206,79 +384,7 @@
         </w:numPr>
       </w:pPr>
       <w:r>
-        <w:t>Agents / Robots</w:t>
-      </w:r>
-    </w:p>
-    <w:p>
-      <w:pPr>
-        <w:pStyle w:val="ListParagraph"/>
-        <w:numPr>
-          <w:ilvl w:val="1"/>
-          <w:numId w:val="1"/>
-        </w:numPr>
-      </w:pPr>
-      <w:r>
-        <w:t>Train Agents</w:t>
-      </w:r>
-    </w:p>
-    <w:p>
-      <w:pPr>
-        <w:pStyle w:val="ListParagraph"/>
-        <w:numPr>
-          <w:ilvl w:val="2"/>
-          <w:numId w:val="1"/>
-        </w:numPr>
-      </w:pPr>
-      <w:r>
-        <w:t>Add Training Level</w:t>
-      </w:r>
-    </w:p>
-    <w:p>
-      <w:pPr>
-        <w:pStyle w:val="ListParagraph"/>
-        <w:numPr>
-          <w:ilvl w:val="3"/>
-          <w:numId w:val="1"/>
-        </w:numPr>
-      </w:pPr>
-      <w:r>
-        <w:t>Ghost of Elite</w:t>
-      </w:r>
-    </w:p>
-    <w:p>
-      <w:pPr>
-        <w:pStyle w:val="ListParagraph"/>
-        <w:numPr>
-          <w:ilvl w:val="2"/>
-          <w:numId w:val="1"/>
-        </w:numPr>
-      </w:pPr>
-      <w:r>
-        <w:t>Training Resources</w:t>
-      </w:r>
-    </w:p>
-    <w:p>
-      <w:pPr>
-        <w:pStyle w:val="ListParagraph"/>
-        <w:numPr>
-          <w:ilvl w:val="1"/>
-          <w:numId w:val="1"/>
-        </w:numPr>
-      </w:pPr>
-      <w:r>
-        <w:t>Send agents on Mission</w:t>
-      </w:r>
-    </w:p>
-    <w:p>
-      <w:pPr>
-        <w:pStyle w:val="ListParagraph"/>
-        <w:numPr>
-          <w:ilvl w:val="2"/>
-          <w:numId w:val="1"/>
-        </w:numPr>
-      </w:pPr>
-      <w:r>
-        <w:t>Background / Foreground?</w:t>
+        <w:t>Abilities</w:t>
       </w:r>
     </w:p>
     <w:p>
@@ -290,7 +396,7 @@
         </w:numPr>
       </w:pPr>
       <w:r>
-        <w:t>Backdrop</w:t>
+        <w:t>Characters</w:t>
       </w:r>
     </w:p>
     <w:p>
@@ -302,51 +408,10 @@
         </w:numPr>
       </w:pPr>
       <w:r>
-        <w:t>Level Creation</w:t>
-      </w:r>
-    </w:p>
-    <w:p>
-      <w:pPr>
-        <w:pStyle w:val="ListParagraph"/>
-        <w:numPr>
-          <w:ilvl w:val="0"/>
-          <w:numId w:val="1"/>
-        </w:numPr>
-      </w:pPr>
-      <w:r>
-        <w:t>Abilities</w:t>
-      </w:r>
-    </w:p>
-    <w:p>
-      <w:pPr>
-        <w:pStyle w:val="ListParagraph"/>
-        <w:numPr>
-          <w:ilvl w:val="0"/>
-          <w:numId w:val="1"/>
-        </w:numPr>
-      </w:pPr>
-      <w:r>
-        <w:t>Characters</w:t>
-      </w:r>
-    </w:p>
-    <w:p>
-      <w:pPr>
-        <w:pStyle w:val="ListParagraph"/>
-        <w:numPr>
-          <w:ilvl w:val="0"/>
-          <w:numId w:val="1"/>
-        </w:numPr>
-      </w:pPr>
-      <w:proofErr w:type="gramStart"/>
-      <w:r>
         <w:t>Shop</w:t>
       </w:r>
       <w:r>
-        <w:t xml:space="preserve"> ??</w:t>
-      </w:r>
-      <w:proofErr w:type="gramEnd"/>
-      <w:r>
-        <w:t xml:space="preserve"> </w:t>
+        <w:t xml:space="preserve"> ?? </w:t>
       </w:r>
     </w:p>
     <w:p>
@@ -371,15 +436,7 @@
     </w:p>
     <w:p>
       <w:r>
-        <w:t xml:space="preserve">Look at </w:t>
-      </w:r>
-      <w:proofErr w:type="gramStart"/>
-      <w:r>
-        <w:t>agents</w:t>
-      </w:r>
-      <w:proofErr w:type="gramEnd"/>
-      <w:r>
-        <w:t xml:space="preserve"> info</w:t>
+        <w:t>Look at agents info</w:t>
       </w:r>
     </w:p>
     <w:p>
@@ -396,6 +453,7 @@
     </w:p>
     <w:p>
       <w:r>
+        <w:lastRenderedPageBreak/>
         <w:tab/>
       </w:r>
       <w:r>

</xml_diff>

<commit_message>
added background and perspective camera
</commit_message>
<xml_diff>
--- a/Features.docx
+++ b/Features.docx
@@ -118,7 +118,21 @@
         <w:rPr>
           <w:highlight w:val="green"/>
         </w:rPr>
-        <w:t>Viewing without changing evals &lt;DONE&gt;</w:t>
+        <w:t xml:space="preserve">Viewing without changing </w:t>
+      </w:r>
+      <w:proofErr w:type="spellStart"/>
+      <w:r>
+        <w:rPr>
+          <w:highlight w:val="green"/>
+        </w:rPr>
+        <w:t>evals</w:t>
+      </w:r>
+      <w:proofErr w:type="spellEnd"/>
+      <w:r>
+        <w:rPr>
+          <w:highlight w:val="green"/>
+        </w:rPr>
+        <w:t xml:space="preserve"> &lt;DONE&gt;</w:t>
       </w:r>
     </w:p>
     <w:p>
@@ -140,10 +154,22 @@
           <w:ilvl w:val="0"/>
           <w:numId w:val="1"/>
         </w:numPr>
-      </w:pPr>
-      <w:r>
+        <w:rPr>
+          <w:highlight w:val="green"/>
+        </w:rPr>
+      </w:pPr>
+      <w:r>
+        <w:rPr>
+          <w:highlight w:val="green"/>
+        </w:rPr>
         <w:t>Refactor old AI</w:t>
       </w:r>
+      <w:r>
+        <w:rPr>
+          <w:highlight w:val="green"/>
+        </w:rPr>
+        <w:t xml:space="preserve"> &lt;DONE&gt;</w:t>
+      </w:r>
     </w:p>
     <w:p>
       <w:pPr>
@@ -288,8 +314,6 @@
       <w:r>
         <w:t>Game settings</w:t>
       </w:r>
-      <w:bookmarkStart w:id="0" w:name="_GoBack"/>
-      <w:bookmarkEnd w:id="0"/>
     </w:p>
     <w:p>
       <w:pPr>
@@ -407,11 +431,16 @@
           <w:numId w:val="1"/>
         </w:numPr>
       </w:pPr>
+      <w:proofErr w:type="gramStart"/>
       <w:r>
         <w:t>Shop</w:t>
       </w:r>
       <w:r>
-        <w:t xml:space="preserve"> ?? </w:t>
+        <w:t xml:space="preserve"> ??</w:t>
+      </w:r>
+      <w:proofErr w:type="gramEnd"/>
+      <w:r>
+        <w:t xml:space="preserve"> </w:t>
       </w:r>
     </w:p>
     <w:p>
@@ -436,7 +465,15 @@
     </w:p>
     <w:p>
       <w:r>
-        <w:t>Look at agents info</w:t>
+        <w:t xml:space="preserve">Look at </w:t>
+      </w:r>
+      <w:proofErr w:type="gramStart"/>
+      <w:r>
+        <w:t>agents</w:t>
+      </w:r>
+      <w:proofErr w:type="gramEnd"/>
+      <w:r>
+        <w:t xml:space="preserve"> info</w:t>
       </w:r>
     </w:p>
     <w:p>
@@ -581,6 +618,7 @@
           <w:tab w:val="left" w:pos="1110"/>
         </w:tabs>
       </w:pPr>
+      <w:bookmarkStart w:id="0" w:name="_GoBack"/>
       <w:r>
         <w:rPr>
           <w:noProof/>
@@ -635,6 +673,7 @@
           </wp:inline>
         </w:drawing>
       </w:r>
+      <w:bookmarkEnd w:id="0"/>
     </w:p>
     <w:sectPr>
       <w:pgSz w:w="12240" w:h="15840"/>

</xml_diff>